<commit_message>
change multi point hash checks to single point
</commit_message>
<xml_diff>
--- a/how_to_run_python_code.docx
+++ b/how_to_run_python_code.docx
@@ -418,25 +418,7 @@
                 <w:sz w:val="22"/>
                 <w:szCs w:val="22"/>
               </w:rPr>
-              <w:t xml:space="preserve">Skeleton code that implements </w:t>
-            </w:r>
-            <w:proofErr w:type="spellStart"/>
-            <w:r>
-              <w:rPr>
-                <w:rFonts w:asciiTheme="minorHAnsi" w:hAnsiTheme="minorHAnsi" w:cstheme="minorHAnsi"/>
-                <w:sz w:val="22"/>
-                <w:szCs w:val="22"/>
-              </w:rPr>
-              <w:t>Kd</w:t>
-            </w:r>
-            <w:proofErr w:type="spellEnd"/>
-            <w:r>
-              <w:rPr>
-                <w:rFonts w:asciiTheme="minorHAnsi" w:hAnsiTheme="minorHAnsi" w:cstheme="minorHAnsi"/>
-                <w:sz w:val="22"/>
-                <w:szCs w:val="22"/>
-              </w:rPr>
-              <w:t>-tree implementation of nearest neigh- bour searches. Complete the implementation (implement parts labelled “To be implemented”).</w:t>
+              <w:t>Skeleton code that implements Kd-tree implementation of nearest neigh- bour searches. Complete the implementation (implement parts labelled “To be implemented”).</w:t>
             </w:r>
           </w:p>
         </w:tc>
@@ -526,23 +508,7 @@
           <w:sz w:val="22"/>
           <w:szCs w:val="22"/>
         </w:rPr>
-        <w:t>approach is one of “naïve” or “</w:t>
-      </w:r>
-      <w:proofErr w:type="spellStart"/>
-      <w:r>
-        <w:rPr>
-          <w:sz w:val="22"/>
-          <w:szCs w:val="22"/>
-        </w:rPr>
-        <w:t>kdtree</w:t>
-      </w:r>
-      <w:proofErr w:type="spellEnd"/>
-      <w:r>
-        <w:rPr>
-          <w:sz w:val="22"/>
-          <w:szCs w:val="22"/>
-        </w:rPr>
-        <w:t>”.</w:t>
+        <w:t>approach is one of “naïve” or “kdtree”.</w:t>
       </w:r>
     </w:p>
     <w:p>
@@ -559,25 +525,7 @@
           <w:sz w:val="22"/>
           <w:szCs w:val="22"/>
         </w:rPr>
-        <w:t xml:space="preserve">data filename is the name of the file containing the </w:t>
-      </w:r>
-      <w:proofErr w:type="spellStart"/>
-      <w:r>
-        <w:rPr>
-          <w:rFonts w:ascii="CMR10" w:hAnsi="CMR10"/>
-          <w:sz w:val="22"/>
-          <w:szCs w:val="22"/>
-        </w:rPr>
-        <w:t>intial</w:t>
-      </w:r>
-      <w:proofErr w:type="spellEnd"/>
-      <w:r>
-        <w:rPr>
-          <w:rFonts w:ascii="CMR10" w:hAnsi="CMR10"/>
-          <w:sz w:val="22"/>
-          <w:szCs w:val="22"/>
-        </w:rPr>
-        <w:t xml:space="preserve"> set of points.</w:t>
+        <w:t>data filename is the name of the file containing the intial set of points.</w:t>
       </w:r>
     </w:p>
     <w:p>
@@ -626,12 +574,65 @@
           <w:szCs w:val="22"/>
         </w:rPr>
       </w:pPr>
+    </w:p>
+    <w:p>
+      <w:pPr>
+        <w:pStyle w:val="NormalWeb"/>
+        <w:rPr>
+          <w:sz w:val="22"/>
+          <w:szCs w:val="22"/>
+        </w:rPr>
+      </w:pPr>
       <w:r>
         <w:rPr>
           <w:sz w:val="22"/>
           <w:szCs w:val="22"/>
         </w:rPr>
-        <w:t>python nearest_neigh_file_based.py naive sampleData.txt test1.in output.txt</w:t>
+        <w:t xml:space="preserve">python nearest_neigh_file_based.py </w:t>
+      </w:r>
+      <w:r>
+        <w:rPr>
+          <w:sz w:val="22"/>
+          <w:szCs w:val="22"/>
+        </w:rPr>
+        <w:t>naive</w:t>
+      </w:r>
+      <w:r>
+        <w:rPr>
+          <w:sz w:val="22"/>
+          <w:szCs w:val="22"/>
+        </w:rPr>
+        <w:t xml:space="preserve"> sampleData.txt test1.in output.txt</w:t>
+      </w:r>
+    </w:p>
+    <w:p>
+      <w:pPr>
+        <w:pStyle w:val="NormalWeb"/>
+        <w:rPr>
+          <w:sz w:val="22"/>
+          <w:szCs w:val="22"/>
+        </w:rPr>
+      </w:pPr>
+      <w:r>
+        <w:rPr>
+          <w:sz w:val="22"/>
+          <w:szCs w:val="22"/>
+        </w:rPr>
+        <w:t xml:space="preserve">python nearest_neigh_file_based.py </w:t>
+      </w:r>
+      <w:r>
+        <w:rPr>
+          <w:sz w:val="22"/>
+          <w:szCs w:val="22"/>
+        </w:rPr>
+        <w:t>kdtree</w:t>
+      </w:r>
+      <w:r>
+        <w:rPr>
+          <w:sz w:val="22"/>
+          <w:szCs w:val="22"/>
+        </w:rPr>
+        <w:t xml:space="preserve"> sampleData.txt test1.in output.txt</w:t>
       </w:r>
     </w:p>
     <w:sectPr>

</xml_diff>